<commit_message>
URI Dr.Moore Trial Summary I-III, 7-31-25
</commit_message>
<xml_diff>
--- a/Dr.Moore_PostTrial_III. TECHNICAL CONTEXT7-30-25.docx
+++ b/Dr.Moore_PostTrial_III. TECHNICAL CONTEXT7-30-25.docx
@@ -2395,6 +2395,36 @@
           <w:szCs w:val="27"/>
           <w14:ligatures w14:val="none"/>
         </w:rPr>
+        <w:br w:type="page"/>
+      </w:r>
+    </w:p>
+    <w:p>
+      <w:pPr>
+        <w:spacing w:before="100" w:beforeAutospacing="1" w:after="100" w:afterAutospacing="1" w:line="240" w:lineRule="auto"/>
+        <w:outlineLvl w:val="2"/>
+        <w:rPr>
+          <w:rFonts w:ascii="Times New Roman" w:eastAsia="Times New Roman" w:hAnsi="Times New Roman" w:cs="Times New Roman"/>
+          <w:b/>
+          <w:bCs/>
+          <w:color w:val="000000"/>
+          <w:kern w:val="0"/>
+          <w:sz w:val="27"/>
+          <w:szCs w:val="27"/>
+          <w14:ligatures w14:val="none"/>
+        </w:rPr>
+      </w:pPr>
+      <w:r>
+        <w:rPr>
+          <w:rFonts w:ascii="Times New Roman" w:eastAsia="Times New Roman" w:hAnsi="Times New Roman" w:cs="Times New Roman"/>
+          <w:b/>
+          <w:bCs/>
+          <w:color w:val="000000"/>
+          <w:kern w:val="0"/>
+          <w:sz w:val="27"/>
+          <w:szCs w:val="27"/>
+          <w14:ligatures w14:val="none"/>
+        </w:rPr>
+        <w:lastRenderedPageBreak/>
         <w:t>Footnotes / References (Nature Format)</w:t>
       </w:r>
     </w:p>
@@ -2762,7 +2792,6 @@
         <w:rPr>
           <w:rFonts w:ascii="Aptos"/>
         </w:rPr>
-        <w:lastRenderedPageBreak/>
         <w:t>7.</w:t>
       </w:r>
       <w:r>
@@ -2847,7 +2876,14 @@
         <w:rPr>
           <w:rFonts w:ascii="Aptos"/>
         </w:rPr>
-        <w:t xml:space="preserve"> The Wayback Machine - https://web.archive.org/web/20190109174625/https://www.cdc.gov/vaccines/vac-gen/imz-basics.htm (2019).</w:t>
+        <w:t xml:space="preserve"> The Wayback Machine - </w:t>
+      </w:r>
+      <w:r>
+        <w:rPr>
+          <w:rFonts w:ascii="Aptos"/>
+        </w:rPr>
+        <w:lastRenderedPageBreak/>
+        <w:t>https://web.archive.org/web/20190109174625/https://www.cdc.gov/vaccines/vac-gen/imz-basics.htm (2019).</w:t>
       </w:r>
     </w:p>
     <w:p>
@@ -3102,7 +3138,6 @@
         <w:rPr>
           <w:rFonts w:ascii="Aptos"/>
         </w:rPr>
-        <w:lastRenderedPageBreak/>
         <w:t>14.</w:t>
       </w:r>
       <w:r>
@@ -3243,6 +3278,7 @@
         <w:rPr>
           <w:rFonts w:ascii="Aptos"/>
         </w:rPr>
+        <w:lastRenderedPageBreak/>
         <w:t>16.</w:t>
       </w:r>
       <w:r>

</xml_diff>